<commit_message>
Add QR codes for mobile practical
</commit_message>
<xml_diff>
--- a/Mobile/Week 11/S2. 3rd Party Libraries Practical.docx
+++ b/Mobile/Week 11/S2. 3rd Party Libraries Practical.docx
@@ -74,48 +74,51 @@
         <w:t xml:space="preserve"> in your Android applications. </w:t>
       </w:r>
       <w:r>
-        <w:t>The emphasis of this practical is on the exploration. You will not be told how to</w:t>
+        <w:t xml:space="preserve">The emphasis of this practical is on the exploration. You will not be told how to </w:t>
+      </w:r>
+      <w:r>
+        <w:t>a</w:t>
+      </w:r>
+      <w:r>
+        <w:t>c</w:t>
+      </w:r>
+      <w:r>
+        <w:t>quire</w:t>
+      </w:r>
+      <w:r>
+        <w:t>, i</w:t>
+      </w:r>
+      <w:r>
+        <w:t>nstall or use these libraries -</w:t>
+      </w:r>
+      <w:r>
+        <w:t xml:space="preserve"> you will get to </w:t>
+      </w:r>
+      <w:r>
+        <w:t>figure</w:t>
+      </w:r>
+      <w:r>
+        <w:t xml:space="preserve"> that out on your own.</w:t>
+      </w:r>
+      <w:r>
+        <w:t xml:space="preserve"> This sort of task comprises much of the work of the IT professional.</w:t>
+      </w:r>
+      <w:r>
+        <w:t xml:space="preserve"> Ideally, you think it is fun.</w:t>
+      </w:r>
+    </w:p>
+    <w:p>
+      <w:r>
+        <w:t>Build the followin</w:t>
+      </w:r>
+      <w:r>
+        <w:t>g apps using Android Studio and the specified 3rd party libraries.</w:t>
+      </w:r>
+      <w:r>
+        <w:t xml:space="preserve"> Note especially the different syntactic approaches (i.e. the specific method calls required) taken by the authors of these libraries.</w:t>
       </w:r>
       <w:bookmarkStart w:id="0" w:name="_GoBack"/>
       <w:bookmarkEnd w:id="0"/>
-      <w:r>
-        <w:t xml:space="preserve"> </w:t>
-      </w:r>
-      <w:r>
-        <w:t>a</w:t>
-      </w:r>
-      <w:r>
-        <w:t>c</w:t>
-      </w:r>
-      <w:r>
-        <w:t>quire</w:t>
-      </w:r>
-      <w:r>
-        <w:t xml:space="preserve">, install or use these libraries -- you will get to </w:t>
-      </w:r>
-      <w:r>
-        <w:t>figure</w:t>
-      </w:r>
-      <w:r>
-        <w:t xml:space="preserve"> that out on your own.</w:t>
-      </w:r>
-      <w:r>
-        <w:t xml:space="preserve"> This sort of task comprises much of the work of the IT professional.</w:t>
-      </w:r>
-      <w:r>
-        <w:t xml:space="preserve"> Ideally, you think it is fun.</w:t>
-      </w:r>
-    </w:p>
-    <w:p>
-      <w:r>
-        <w:t>Build the followin</w:t>
-      </w:r>
-      <w:r>
-        <w:t>g apps using Android Studio and the specified 3rd party libraries.</w:t>
-      </w:r>
-      <w:r>
-        <w:t xml:space="preserve"> Note especially the different syntactic approaches (i.e. the specific method calls required) taken by the authors of these libraries.</w:t>
-      </w:r>
     </w:p>
     <w:p>
       <w:pPr>
@@ -456,15 +459,7 @@
         <w:t>android-arsenal.com/details/1/32</w:t>
       </w:r>
       <w:r>
-        <w:t>) to implement an app that produces the "</w:t>
-      </w:r>
-      <w:proofErr w:type="spellStart"/>
-      <w:r>
-        <w:t>stand up</w:t>
-      </w:r>
-      <w:proofErr w:type="spellEnd"/>
-      <w:r>
-        <w:t xml:space="preserve">" animation on an image when </w:t>
+        <w:t xml:space="preserve">) to implement an app that produces the "stand up" animation on an image when </w:t>
       </w:r>
       <w:r>
         <w:t>clicked</w:t>
@@ -928,19 +923,15 @@
       <w:r>
         <w:t xml:space="preserve"> Note also that to use Google Maps on a real device, you must have </w:t>
       </w:r>
-      <w:proofErr w:type="spellStart"/>
-      <w:r>
-        <w:t>WiFi</w:t>
-      </w:r>
-      <w:proofErr w:type="spellEnd"/>
+      <w:r>
+        <w:t>Wi-Fi</w:t>
+      </w:r>
       <w:r>
         <w:t xml:space="preserve"> or </w:t>
       </w:r>
-      <w:proofErr w:type="spellStart"/>
-      <w:r>
-        <w:t>mbile</w:t>
-      </w:r>
-      <w:proofErr w:type="spellEnd"/>
+      <w:r>
+        <w:t>mobile</w:t>
+      </w:r>
       <w:r>
         <w:t xml:space="preserve"> </w:t>
       </w:r>
@@ -963,15 +954,7 @@
         <w:t xml:space="preserve">: </w:t>
       </w:r>
       <w:r>
-        <w:t xml:space="preserve">To improve your app, incorporate </w:t>
-      </w:r>
-      <w:proofErr w:type="spellStart"/>
-      <w:r>
-        <w:t>GeoPlugin</w:t>
-      </w:r>
-      <w:proofErr w:type="spellEnd"/>
-      <w:r>
-        <w:t xml:space="preserve"> to determine whether you have teleported to a </w:t>
+        <w:t xml:space="preserve">To improve your app, incorporate GeoPlugin to determine whether you have teleported to a </w:t>
       </w:r>
       <w:r>
         <w:t xml:space="preserve">city. Add </w:t>
@@ -2479,7 +2462,7 @@
 </file>
 
 <file path=customXml/itemProps1.xml><?xml version="1.0" encoding="utf-8"?>
-<ds:datastoreItem xmlns:ds="http://schemas.openxmlformats.org/officeDocument/2006/customXml" ds:itemID="{608A0CC3-6AB5-BE40-B1A4-424637936B1E}">
+<ds:datastoreItem xmlns:ds="http://schemas.openxmlformats.org/officeDocument/2006/customXml" ds:itemID="{39919C0A-94E3-124F-8329-AFDB67C6B03A}">
   <ds:schemaRefs>
     <ds:schemaRef ds:uri="http://schemas.openxmlformats.org/officeDocument/2006/bibliography"/>
   </ds:schemaRefs>

</xml_diff>